<commit_message>
Raporda video linki değiştirildi
</commit_message>
<xml_diff>
--- a/document.docx
+++ b/document.docx
@@ -358,19 +358,7 @@
         </w:rPr>
         <w:t xml:space="preserve">Video Linki: </w:t>
       </w:r>
-      <w:r>
-        <w:rPr>
-          <w:b w:val="0"/>
-          <w:bCs w:val="0"/>
-          <w:i w:val="0"/>
-          <w:iCs w:val="0"/>
-          <w:sz w:val="28"/>
-          <w:szCs w:val="28"/>
-          <w:highlight w:val="none"/>
-          <w:u w:val="none"/>
-        </w:rPr>
-      </w:r>
-      <w:hyperlink r:id="rId9" w:tooltip="https://youtu.be/KSV7QcMTJcE" w:history="1">
+      <w:hyperlink r:id="rId9" w:tooltip="https://youtu.be/s_MKl5f6wp4" w:history="1">
         <w:r>
           <w:rPr>
             <w:rStyle w:val="936"/>
@@ -382,7 +370,6 @@
             <w:szCs w:val="28"/>
             <w:highlight w:val="none"/>
           </w:rPr>
-          <w:t xml:space="preserve">https://youtu.be/KSV7QcMTJcE</w:t>
         </w:r>
         <w:r>
           <w:rPr>
@@ -395,6 +382,29 @@
             <w:szCs w:val="28"/>
             <w:highlight w:val="none"/>
           </w:rPr>
+        </w:r>
+        <w:r>
+          <w:rPr>
+            <w:rStyle w:val="936"/>
+            <w:b w:val="0"/>
+            <w:bCs w:val="0"/>
+            <w:i w:val="0"/>
+            <w:sz w:val="28"/>
+            <w:szCs w:val="28"/>
+            <w:highlight w:val="none"/>
+          </w:rPr>
+        </w:r>
+        <w:r>
+          <w:rPr>
+            <w:rStyle w:val="936"/>
+            <w:b w:val="0"/>
+            <w:bCs w:val="0"/>
+            <w:i w:val="0"/>
+            <w:sz w:val="28"/>
+            <w:szCs w:val="28"/>
+            <w:highlight w:val="none"/>
+          </w:rPr>
+          <w:t xml:space="preserve">https://youtu.be/s_MKl5f6wp4</w:t>
         </w:r>
         <w:r>
           <w:rPr>
@@ -15332,7 +15342,6 @@
                 <w:b w:val="0"/>
                 <w:bCs w:val="0"/>
                 <w:i w:val="0"/>
-                <w:iCs w:val="0"/>
                 <w:sz w:val="20"/>
                 <w:szCs w:val="20"/>
                 <w:highlight w:val="none"/>
@@ -16043,7 +16052,7 @@
       <w:r>
         <w:rPr>
           <w:b/>
-          <w:bCs/>
+          <w:bCs w:val="0"/>
           <w:i w:val="0"/>
           <w:sz w:val="28"/>
           <w:szCs w:val="28"/>
@@ -18682,7 +18691,7 @@
       <w:r>
         <w:rPr>
           <w:b/>
-          <w:bCs/>
+          <w:bCs w:val="0"/>
           <w:i w:val="0"/>
           <w:sz w:val="28"/>
           <w:szCs w:val="28"/>

</xml_diff>